<commit_message>
ready to go APK met handleiding
</commit_message>
<xml_diff>
--- a/draaien_als_apk.docx
+++ b/draaien_als_apk.docx
@@ -18,10 +18,243 @@
     </w:p>
     <w:p/>
     <w:p>
-      <w:r>
-        <w:t>Minimale vereisten: Android 8 of hoger.</w:t>
-      </w:r>
-    </w:p>
+      <w:pPr>
+        <w:pStyle w:val="Geenafstand"/>
+      </w:pPr>
+      <w:r>
+        <w:t xml:space="preserve">Minimale vereisten: </w:t>
+      </w:r>
+    </w:p>
+    <w:p>
+      <w:pPr>
+        <w:pStyle w:val="Geenafstand"/>
+        <w:numPr>
+          <w:ilvl w:val="0"/>
+          <w:numId w:val="2"/>
+        </w:numPr>
+      </w:pPr>
+      <w:r>
+        <w:t>Android 8 of hoger</w:t>
+      </w:r>
+    </w:p>
+    <w:p>
+      <w:pPr>
+        <w:pStyle w:val="Geenafstand"/>
+        <w:numPr>
+          <w:ilvl w:val="0"/>
+          <w:numId w:val="2"/>
+        </w:numPr>
+      </w:pPr>
+      <w:r>
+        <w:t>Internetverbinding</w:t>
+      </w:r>
+    </w:p>
+    <w:p>
+      <w:pPr>
+        <w:pStyle w:val="Geenafstand"/>
+        <w:numPr>
+          <w:ilvl w:val="0"/>
+          <w:numId w:val="2"/>
+        </w:numPr>
+      </w:pPr>
+      <w:r>
+        <w:t>Eigen toestel (diensttoestel staat zogenaamd “sideloaden” niet toe)</w:t>
+      </w:r>
+    </w:p>
+    <w:p/>
+    <w:p>
+      <w:pPr>
+        <w:pStyle w:val="Ondertitel"/>
+        <w:rPr>
+          <w:lang w:val="en-NZ"/>
+        </w:rPr>
+      </w:pPr>
+      <w:r>
+        <w:rPr>
+          <w:lang w:val="en-NZ"/>
+        </w:rPr>
+        <w:t>Known issues:</w:t>
+      </w:r>
+    </w:p>
+    <w:p>
+      <w:pPr>
+        <w:pStyle w:val="Geenafstand"/>
+        <w:rPr>
+          <w:lang w:val="en-NZ"/>
+        </w:rPr>
+      </w:pPr>
+    </w:p>
+    <w:p>
+      <w:pPr>
+        <w:pStyle w:val="Geenafstand"/>
+        <w:numPr>
+          <w:ilvl w:val="0"/>
+          <w:numId w:val="1"/>
+        </w:numPr>
+      </w:pPr>
+      <w:r>
+        <w:t>De app vraagt niet o</w:t>
+      </w:r>
+      <w:r>
+        <w:t>m permissies: deze moeten handmatig worden toegekend</w:t>
+      </w:r>
+    </w:p>
+    <w:p>
+      <w:pPr>
+        <w:pStyle w:val="Geenafstand"/>
+        <w:numPr>
+          <w:ilvl w:val="0"/>
+          <w:numId w:val="1"/>
+        </w:numPr>
+      </w:pPr>
+      <w:r>
+        <w:t>Er is maar 1 STeMPol worker actief op de achtergrond: slechts 1 persoon kan tegelijkertijd gebruik maken van de spraakvoorziening</w:t>
+      </w:r>
+    </w:p>
+    <w:p>
+      <w:pPr>
+        <w:pStyle w:val="Geenafstand"/>
+        <w:numPr>
+          <w:ilvl w:val="0"/>
+          <w:numId w:val="1"/>
+        </w:numPr>
+      </w:pPr>
+      <w:r>
+        <w:t>De app ziet er uit alsof hij door een holbewoner in de jaren 80 is gemaakt met MS frontpage</w:t>
+      </w:r>
+      <w:r>
+        <w:t>. Gebruikerservaring is… laten we sub-optimaal zeggen.</w:t>
+      </w:r>
+    </w:p>
+    <w:p>
+      <w:pPr>
+        <w:pStyle w:val="Geenafstand"/>
+        <w:numPr>
+          <w:ilvl w:val="0"/>
+          <w:numId w:val="1"/>
+        </w:numPr>
+      </w:pPr>
+      <w:r>
+        <w:t>Moeilijk te reproduceren: soms als je een notitie opslaat en terug gaat naar het startscherm wordt deze notitie soms 2 keer getoond</w:t>
+      </w:r>
+    </w:p>
+    <w:p>
+      <w:pPr>
+        <w:pStyle w:val="Geenafstand"/>
+        <w:numPr>
+          <w:ilvl w:val="0"/>
+          <w:numId w:val="1"/>
+        </w:numPr>
+      </w:pPr>
+      <w:r>
+        <w:t>Er kunnen alleen foto’s als multimedia worden toegevoegd</w:t>
+      </w:r>
+    </w:p>
+    <w:p>
+      <w:pPr>
+        <w:pStyle w:val="Geenafstand"/>
+        <w:numPr>
+          <w:ilvl w:val="0"/>
+          <w:numId w:val="1"/>
+        </w:numPr>
+      </w:pPr>
+      <w:r>
+        <w:t>De backend systemen zijn volop in ontwikkeling. Momenteel zijn ze stabiel, maar als je steevast problemen hebt kan het zijn dat ik er mee bezig ben. Stuur een mail om dit uit te kunnen sluiten</w:t>
+      </w:r>
+    </w:p>
+    <w:p>
+      <w:pPr>
+        <w:pStyle w:val="Geenafstand"/>
+        <w:numPr>
+          <w:ilvl w:val="0"/>
+          <w:numId w:val="1"/>
+        </w:numPr>
+      </w:pPr>
+      <w:r>
+        <w:t>De APK loopt achter op live ontwikkeling en wordt slechts sporadisch voorzien van updates</w:t>
+      </w:r>
+      <w:r>
+        <w:t xml:space="preserve"> (maximaal 1 keer per week)</w:t>
+      </w:r>
+      <w:bookmarkStart w:id="0" w:name="_GoBack"/>
+      <w:bookmarkEnd w:id="0"/>
+      <w:r>
+        <w:t>. Zie het document “Draaien vanuit Android Studio” om zelf te bouwen en de meest recente ontwikkelingen mee te krijgen</w:t>
+      </w:r>
+    </w:p>
+    <w:p>
+      <w:pPr>
+        <w:pStyle w:val="Geenafstand"/>
+        <w:numPr>
+          <w:ilvl w:val="0"/>
+          <w:numId w:val="1"/>
+        </w:numPr>
+      </w:pPr>
+      <w:r>
+        <w:t>Gebruiker wordt niet netjes op de hoogte gebracht als bijvoorbeeld de server offline is: bij storing op de achtergrond heb je niets door en kunnen onverwachte dingen gebeuren (zeldzaam: de backend is momenteel relatief stabiel)</w:t>
+      </w:r>
+    </w:p>
+    <w:p>
+      <w:pPr>
+        <w:pStyle w:val="Geenafstand"/>
+        <w:numPr>
+          <w:ilvl w:val="0"/>
+          <w:numId w:val="1"/>
+        </w:numPr>
+      </w:pPr>
+      <w:r>
+        <w:t>Slecht overzicht op de hoofdpagina: toevoegen van timestamp van de notitie, eigenaar, etc moet dit in de toekomst verhelpen</w:t>
+      </w:r>
+    </w:p>
+    <w:p>
+      <w:pPr>
+        <w:pStyle w:val="Geenafstand"/>
+        <w:numPr>
+          <w:ilvl w:val="0"/>
+          <w:numId w:val="1"/>
+        </w:numPr>
+      </w:pPr>
+      <w:r>
+        <w:t>Geen buffers: bij een wegvallende internetverbinding is de app onbruikbaar.</w:t>
+      </w:r>
+    </w:p>
+    <w:p>
+      <w:pPr>
+        <w:pStyle w:val="Geenafstand"/>
+        <w:numPr>
+          <w:ilvl w:val="0"/>
+          <w:numId w:val="1"/>
+        </w:numPr>
+      </w:pPr>
+      <w:r>
+        <w:t>Missende functionaliteit om een notitie op privé te zetten of te voorzien van autorisatie labels</w:t>
+      </w:r>
+    </w:p>
+    <w:p>
+      <w:pPr>
+        <w:pStyle w:val="Geenafstand"/>
+        <w:numPr>
+          <w:ilvl w:val="0"/>
+          <w:numId w:val="1"/>
+        </w:numPr>
+      </w:pPr>
+      <w:r>
+        <w:t>Missende functionaliteit om alleen “mijn notities” of “alle notities” te tonen</w:t>
+      </w:r>
+    </w:p>
+    <w:p>
+      <w:pPr>
+        <w:pStyle w:val="Geenafstand"/>
+        <w:numPr>
+          <w:ilvl w:val="0"/>
+          <w:numId w:val="1"/>
+        </w:numPr>
+      </w:pPr>
+      <w:r>
+        <w:t>Slechts 1 gebruiker aanwezig in backend systemen: de gebruiker is altijd “ruud”. “mijn/ alle notities” daarom momenteel nog niet mogelijk</w:t>
+      </w:r>
+    </w:p>
+    <w:p/>
     <w:p>
       <w:pPr>
         <w:pStyle w:val="Geenafstand"/>
@@ -29,7 +262,7 @@
       <w:r>
         <w:t xml:space="preserve">Een APK is als het ware een installer voor Android. Sluit je telefoon of tablet aan via USB en kopieer de APK naar de opslag van je apparaat. Mogelijk moet je eerst toestaan om APK’s te installeren buiten Google Play Store om. Als je probeert de APK te openen en je krijgt een melding dat dat dit niet is toegestaan, raadpleeg dan de instructies van de fabrikant: </w:t>
       </w:r>
-      <w:hyperlink r:id="rId4" w:history="1">
+      <w:hyperlink r:id="rId5" w:history="1">
         <w:r>
           <w:rPr>
             <w:rStyle w:val="Hyperlink"/>
@@ -40,29 +273,72 @@
       <w:r>
         <w:t xml:space="preserve"> </w:t>
       </w:r>
-    </w:p>
-    <w:p>
-      <w:pPr>
-        <w:pStyle w:val="Geenafstand"/>
-      </w:pPr>
-    </w:p>
-    <w:p>
-      <w:pPr>
-        <w:pStyle w:val="Geenafstand"/>
-      </w:pPr>
-    </w:p>
-    <w:p>
-      <w:pPr>
-        <w:pStyle w:val="Geenafstand"/>
-      </w:pPr>
-      <w:r>
-        <w:t>Voordat je bezig gaat: ik vraag op dit moment nog niet om permissies. Die moeten handmatig worden toegekend.</w:t>
+      <w:r>
+        <w:rPr>
+          <w:b/>
+          <w:bCs/>
+        </w:rPr>
+        <w:t xml:space="preserve">Let op: </w:t>
+      </w:r>
+      <w:r>
+        <w:t>dit is niet toegestaan op een diensttelefoon. Gebruik je eigen toestel.</w:t>
+      </w:r>
+    </w:p>
+    <w:p>
+      <w:pPr>
+        <w:pStyle w:val="Geenafstand"/>
+      </w:pPr>
+    </w:p>
+    <w:p>
+      <w:pPr>
+        <w:pStyle w:val="Geenafstand"/>
+      </w:pPr>
+    </w:p>
+    <w:p>
+      <w:pPr>
+        <w:pStyle w:val="Geenafstand"/>
+      </w:pPr>
+      <w:r>
+        <w:rPr>
+          <w:b/>
+          <w:bCs/>
+        </w:rPr>
+        <w:t>Voordat je bezig gaat</w:t>
+      </w:r>
+      <w:r>
+        <w:t xml:space="preserve">: ik vraag op dit moment nog niet om permissies. Die moeten </w:t>
+      </w:r>
+      <w:r>
+        <w:rPr>
+          <w:b/>
+          <w:bCs/>
+        </w:rPr>
+        <w:t>handmatig</w:t>
+      </w:r>
+      <w:r>
+        <w:t xml:space="preserve"> worden toegekend.</w:t>
       </w:r>
       <w:r>
         <w:t xml:space="preserve"> Dit verhelp ik in een toekomstige versie. Nu moet het eenmalig worden toegestaan, alle keren daarna dat je hem opnieuw installeert onthoudt hij de rechten.</w:t>
       </w:r>
       <w:r>
-        <w:t xml:space="preserve"> Sluit de app, open instellingen -&gt; apps -&gt; het gesproken zakboekje -&gt; permissions -&gt; sta alles toe:</w:t>
+        <w:t xml:space="preserve"> Sluit de app, open instellingen -&gt; apps -&gt; het gesproken zakboekje</w:t>
+      </w:r>
+      <w:r>
+        <w:t xml:space="preserve"> (mogelijk </w:t>
+      </w:r>
+      <w:r>
+        <w:rPr>
+          <w:i/>
+          <w:iCs/>
+        </w:rPr>
+        <w:t>nl.politie.predev.android.zakboek</w:t>
+      </w:r>
+      <w:r>
+        <w:t>)</w:t>
+      </w:r>
+      <w:r>
+        <w:t xml:space="preserve"> -&gt; permissions -&gt; sta alles toe:</w:t>
       </w:r>
     </w:p>
     <w:p>
@@ -73,6 +349,7 @@
         <w:rPr>
           <w:noProof/>
         </w:rPr>
+        <w:lastRenderedPageBreak/>
         <w:drawing>
           <wp:inline distT="0" distB="0" distL="0" distR="0">
             <wp:extent cx="2466754" cy="3734079"/>
@@ -91,7 +368,7 @@
                     </pic:cNvPicPr>
                   </pic:nvPicPr>
                   <pic:blipFill>
-                    <a:blip r:embed="rId5">
+                    <a:blip r:embed="rId6">
                       <a:extLst>
                         <a:ext uri="{28A0092B-C50C-407E-A947-70E740481C1C}">
                           <a14:useLocalDpi xmlns:a14="http://schemas.microsoft.com/office/drawing/2010/main" val="0"/>
@@ -136,7 +413,6 @@
         <w:rPr>
           <w:noProof/>
         </w:rPr>
-        <w:lastRenderedPageBreak/>
         <w:drawing>
           <wp:inline distT="0" distB="0" distL="0" distR="0">
             <wp:extent cx="2405848" cy="3508745"/>
@@ -155,7 +431,7 @@
                     </pic:cNvPicPr>
                   </pic:nvPicPr>
                   <pic:blipFill>
-                    <a:blip r:embed="rId6">
+                    <a:blip r:embed="rId7">
                       <a:extLst>
                         <a:ext uri="{28A0092B-C50C-407E-A947-70E740481C1C}">
                           <a14:useLocalDpi xmlns:a14="http://schemas.microsoft.com/office/drawing/2010/main" val="0"/>
@@ -200,6 +476,7 @@
         <w:rPr>
           <w:noProof/>
         </w:rPr>
+        <w:lastRenderedPageBreak/>
         <w:drawing>
           <wp:inline distT="0" distB="0" distL="0" distR="0">
             <wp:extent cx="2445489" cy="3701454"/>
@@ -218,7 +495,7 @@
                     </pic:cNvPicPr>
                   </pic:nvPicPr>
                   <pic:blipFill>
-                    <a:blip r:embed="rId7">
+                    <a:blip r:embed="rId8">
                       <a:extLst>
                         <a:ext uri="{28A0092B-C50C-407E-A947-70E740481C1C}">
                           <a14:useLocalDpi xmlns:a14="http://schemas.microsoft.com/office/drawing/2010/main" val="0"/>
@@ -268,7 +545,6 @@
         <w:rPr>
           <w:noProof/>
         </w:rPr>
-        <w:lastRenderedPageBreak/>
         <w:drawing>
           <wp:inline distT="0" distB="0" distL="0" distR="0">
             <wp:extent cx="2223329" cy="3646968"/>
@@ -287,7 +563,7 @@
                     </pic:cNvPicPr>
                   </pic:nvPicPr>
                   <pic:blipFill>
-                    <a:blip r:embed="rId8">
+                    <a:blip r:embed="rId9">
                       <a:extLst>
                         <a:ext uri="{28A0092B-C50C-407E-A947-70E740481C1C}">
                           <a14:useLocalDpi xmlns:a14="http://schemas.microsoft.com/office/drawing/2010/main" val="0"/>
@@ -342,27 +618,55 @@
         <w:pStyle w:val="Geenafstand"/>
       </w:pPr>
       <w:r>
+        <w:rPr>
+          <w:b/>
+          <w:bCs/>
+        </w:rPr>
+        <w:t>De eerste keer dat je app opent</w:t>
+      </w:r>
+      <w:r>
+        <w:t xml:space="preserve"> (of als je de gebruikersnaam/wachtwoord combinatie leegmaakt), dan zul je worden geprompt voor deze gegevens. Dit scherm is gevuld met werkende standaardwaarden: je kunt op OK klikken om deze te accepteren en aan de slag te gaan</w:t>
+      </w:r>
+      <w:r>
+        <w:t xml:space="preserve">. </w:t>
+      </w:r>
+    </w:p>
+    <w:p>
+      <w:pPr>
+        <w:pStyle w:val="Geenafstand"/>
+      </w:pPr>
+    </w:p>
+    <w:p>
+      <w:pPr>
+        <w:pStyle w:val="Geenafstand"/>
+      </w:pPr>
+      <w:r>
+        <w:lastRenderedPageBreak/>
         <w:t>Je kunt in het hoofdscherm een bestaande notitie openen</w:t>
       </w:r>
       <w:r>
-        <w:t xml:space="preserve"> door er op te klikken, een </w:t>
+        <w:t xml:space="preserve"> door er op te </w:t>
+      </w:r>
+      <w:r>
+        <w:t>tikken</w:t>
+      </w:r>
+      <w:r>
+        <w:t xml:space="preserve">, een </w:t>
       </w:r>
       <w:r>
         <w:t>nieuwe toevoegen met de knop rechts onderin</w:t>
       </w:r>
       <w:r>
-        <w:t>, de instellingen openen met de knop met de knop m</w:t>
+        <w:t>, de instellingen openen met de knop m</w:t>
       </w:r>
       <w:r>
         <w:t>e</w:t>
       </w:r>
-      <w:bookmarkStart w:id="0" w:name="_GoBack"/>
-      <w:bookmarkEnd w:id="0"/>
       <w:r>
         <w:t>t de moersleutel en tot slot de verwijder-modus aanzetten met de knop linksonderin. Is de delete-modus geactiveerd, dan kun je notities verwijderen door deze ingedrukt te houden</w:t>
       </w:r>
       <w:r>
-        <w:t>:</w:t>
+        <w:t>.</w:t>
       </w:r>
     </w:p>
     <w:p>
@@ -385,8 +689,8 @@
         </w:rPr>
         <w:drawing>
           <wp:inline distT="0" distB="0" distL="0" distR="0">
-            <wp:extent cx="1902819" cy="3611474"/>
-            <wp:effectExtent l="0" t="0" r="2540" b="8255"/>
+            <wp:extent cx="1549407" cy="2940710"/>
+            <wp:effectExtent l="0" t="0" r="0" b="0"/>
             <wp:docPr id="4" name="Afbeelding 4"/>
             <wp:cNvGraphicFramePr>
               <a:graphicFrameLocks xmlns:a="http://schemas.openxmlformats.org/drawingml/2006/main" noChangeAspect="1"/>
@@ -401,7 +705,7 @@
                     </pic:cNvPicPr>
                   </pic:nvPicPr>
                   <pic:blipFill>
-                    <a:blip r:embed="rId9" cstate="print">
+                    <a:blip r:embed="rId10" cstate="print">
                       <a:extLst>
                         <a:ext uri="{28A0092B-C50C-407E-A947-70E740481C1C}">
                           <a14:useLocalDpi xmlns:a14="http://schemas.microsoft.com/office/drawing/2010/main" val="0"/>
@@ -416,7 +720,7 @@
                   <pic:spPr bwMode="auto">
                     <a:xfrm>
                       <a:off x="0" y="0"/>
-                      <a:ext cx="1920060" cy="3644197"/>
+                      <a:ext cx="1573488" cy="2986414"/>
                     </a:xfrm>
                     <a:prstGeom prst="rect">
                       <a:avLst/>
@@ -475,6 +779,9 @@
       <w:r>
         <w:t xml:space="preserve"> op</w:t>
       </w:r>
+      <w:r>
+        <w:t xml:space="preserve"> (de terug knop in je standaard knoppen heeft dezelfde functionaliteit)</w:t>
+      </w:r>
     </w:p>
     <w:p>
       <w:pPr>
@@ -541,6 +848,7 @@
         <w:rPr>
           <w:noProof/>
         </w:rPr>
+        <w:lastRenderedPageBreak/>
         <w:drawing>
           <wp:inline distT="0" distB="0" distL="0" distR="0">
             <wp:extent cx="2224821" cy="4564684"/>
@@ -559,7 +867,7 @@
                     </pic:cNvPicPr>
                   </pic:nvPicPr>
                   <pic:blipFill>
-                    <a:blip r:embed="rId10">
+                    <a:blip r:embed="rId11">
                       <a:extLst>
                         <a:ext uri="{28A0092B-C50C-407E-A947-70E740481C1C}">
                           <a14:useLocalDpi xmlns:a14="http://schemas.microsoft.com/office/drawing/2010/main" val="0"/>
@@ -609,6 +917,243 @@
     </w:sectPr>
   </w:body>
 </w:document>
+</file>
+
+<file path=word/numbering.xml><?xml version="1.0" encoding="utf-8"?>
+<w:numbering xmlns:wpc="http://schemas.microsoft.com/office/word/2010/wordprocessingCanvas" xmlns:cx="http://schemas.microsoft.com/office/drawing/2014/chartex" xmlns:cx1="http://schemas.microsoft.com/office/drawing/2015/9/8/chartex" xmlns:cx2="http://schemas.microsoft.com/office/drawing/2015/10/21/chartex" xmlns:cx3="http://schemas.microsoft.com/office/drawing/2016/5/9/chartex" xmlns:cx4="http://schemas.microsoft.com/office/drawing/2016/5/10/chartex" xmlns:cx5="http://schemas.microsoft.com/office/drawing/2016/5/11/chartex" xmlns:cx6="http://schemas.microsoft.com/office/drawing/2016/5/12/chartex" xmlns:cx7="http://schemas.microsoft.com/office/drawing/2016/5/13/chartex" xmlns:cx8="http://schemas.microsoft.com/office/drawing/2016/5/14/chartex" xmlns:mc="http://schemas.openxmlformats.org/markup-compatibility/2006" xmlns:aink="http://schemas.microsoft.com/office/drawing/2016/ink" xmlns:am3d="http://schemas.microsoft.com/office/drawing/2017/model3d" xmlns:o="urn:schemas-microsoft-com:office:office" xmlns:r="http://schemas.openxmlformats.org/officeDocument/2006/relationships" xmlns:m="http://schemas.openxmlformats.org/officeDocument/2006/math" xmlns:v="urn:schemas-microsoft-com:vml" xmlns:wp14="http://schemas.microsoft.com/office/word/2010/wordprocessingDrawing" xmlns:wp="http://schemas.openxmlformats.org/drawingml/2006/wordprocessingDrawing" xmlns:w10="urn:schemas-microsoft-com:office:word" xmlns:w="http://schemas.openxmlformats.org/wordprocessingml/2006/main" xmlns:w14="http://schemas.microsoft.com/office/word/2010/wordml" xmlns:w15="http://schemas.microsoft.com/office/word/2012/wordml" xmlns:w16cid="http://schemas.microsoft.com/office/word/2016/wordml/cid" xmlns:w16se="http://schemas.microsoft.com/office/word/2015/wordml/symex" xmlns:wpg="http://schemas.microsoft.com/office/word/2010/wordprocessingGroup" xmlns:wpi="http://schemas.microsoft.com/office/word/2010/wordprocessingInk" xmlns:wne="http://schemas.microsoft.com/office/word/2006/wordml" xmlns:wps="http://schemas.microsoft.com/office/word/2010/wordprocessingShape" mc:Ignorable="w14 w15 w16se w16cid wp14">
+  <w:abstractNum w:abstractNumId="0" w15:restartNumberingAfterBreak="0">
+    <w:nsid w:val="5FF34A38"/>
+    <w:multiLevelType w:val="hybridMultilevel"/>
+    <w:tmpl w:val="31CA7A7C"/>
+    <w:lvl w:ilvl="0" w:tplc="04130001">
+      <w:start w:val="1"/>
+      <w:numFmt w:val="bullet"/>
+      <w:lvlText w:val=""/>
+      <w:lvlJc w:val="left"/>
+      <w:pPr>
+        <w:ind w:left="720" w:hanging="360"/>
+      </w:pPr>
+      <w:rPr>
+        <w:rFonts w:ascii="Symbol" w:hAnsi="Symbol" w:hint="default"/>
+      </w:rPr>
+    </w:lvl>
+    <w:lvl w:ilvl="1" w:tplc="04130003" w:tentative="1">
+      <w:start w:val="1"/>
+      <w:numFmt w:val="bullet"/>
+      <w:lvlText w:val="o"/>
+      <w:lvlJc w:val="left"/>
+      <w:pPr>
+        <w:ind w:left="1440" w:hanging="360"/>
+      </w:pPr>
+      <w:rPr>
+        <w:rFonts w:ascii="Courier New" w:hAnsi="Courier New" w:cs="Courier New" w:hint="default"/>
+      </w:rPr>
+    </w:lvl>
+    <w:lvl w:ilvl="2" w:tplc="04130005" w:tentative="1">
+      <w:start w:val="1"/>
+      <w:numFmt w:val="bullet"/>
+      <w:lvlText w:val=""/>
+      <w:lvlJc w:val="left"/>
+      <w:pPr>
+        <w:ind w:left="2160" w:hanging="360"/>
+      </w:pPr>
+      <w:rPr>
+        <w:rFonts w:ascii="Wingdings" w:hAnsi="Wingdings" w:hint="default"/>
+      </w:rPr>
+    </w:lvl>
+    <w:lvl w:ilvl="3" w:tplc="04130001" w:tentative="1">
+      <w:start w:val="1"/>
+      <w:numFmt w:val="bullet"/>
+      <w:lvlText w:val=""/>
+      <w:lvlJc w:val="left"/>
+      <w:pPr>
+        <w:ind w:left="2880" w:hanging="360"/>
+      </w:pPr>
+      <w:rPr>
+        <w:rFonts w:ascii="Symbol" w:hAnsi="Symbol" w:hint="default"/>
+      </w:rPr>
+    </w:lvl>
+    <w:lvl w:ilvl="4" w:tplc="04130003" w:tentative="1">
+      <w:start w:val="1"/>
+      <w:numFmt w:val="bullet"/>
+      <w:lvlText w:val="o"/>
+      <w:lvlJc w:val="left"/>
+      <w:pPr>
+        <w:ind w:left="3600" w:hanging="360"/>
+      </w:pPr>
+      <w:rPr>
+        <w:rFonts w:ascii="Courier New" w:hAnsi="Courier New" w:cs="Courier New" w:hint="default"/>
+      </w:rPr>
+    </w:lvl>
+    <w:lvl w:ilvl="5" w:tplc="04130005" w:tentative="1">
+      <w:start w:val="1"/>
+      <w:numFmt w:val="bullet"/>
+      <w:lvlText w:val=""/>
+      <w:lvlJc w:val="left"/>
+      <w:pPr>
+        <w:ind w:left="4320" w:hanging="360"/>
+      </w:pPr>
+      <w:rPr>
+        <w:rFonts w:ascii="Wingdings" w:hAnsi="Wingdings" w:hint="default"/>
+      </w:rPr>
+    </w:lvl>
+    <w:lvl w:ilvl="6" w:tplc="04130001" w:tentative="1">
+      <w:start w:val="1"/>
+      <w:numFmt w:val="bullet"/>
+      <w:lvlText w:val=""/>
+      <w:lvlJc w:val="left"/>
+      <w:pPr>
+        <w:ind w:left="5040" w:hanging="360"/>
+      </w:pPr>
+      <w:rPr>
+        <w:rFonts w:ascii="Symbol" w:hAnsi="Symbol" w:hint="default"/>
+      </w:rPr>
+    </w:lvl>
+    <w:lvl w:ilvl="7" w:tplc="04130003" w:tentative="1">
+      <w:start w:val="1"/>
+      <w:numFmt w:val="bullet"/>
+      <w:lvlText w:val="o"/>
+      <w:lvlJc w:val="left"/>
+      <w:pPr>
+        <w:ind w:left="5760" w:hanging="360"/>
+      </w:pPr>
+      <w:rPr>
+        <w:rFonts w:ascii="Courier New" w:hAnsi="Courier New" w:cs="Courier New" w:hint="default"/>
+      </w:rPr>
+    </w:lvl>
+    <w:lvl w:ilvl="8" w:tplc="04130005" w:tentative="1">
+      <w:start w:val="1"/>
+      <w:numFmt w:val="bullet"/>
+      <w:lvlText w:val=""/>
+      <w:lvlJc w:val="left"/>
+      <w:pPr>
+        <w:ind w:left="6480" w:hanging="360"/>
+      </w:pPr>
+      <w:rPr>
+        <w:rFonts w:ascii="Wingdings" w:hAnsi="Wingdings" w:hint="default"/>
+      </w:rPr>
+    </w:lvl>
+  </w:abstractNum>
+  <w:abstractNum w:abstractNumId="1" w15:restartNumberingAfterBreak="0">
+    <w:nsid w:val="7A7F294A"/>
+    <w:multiLevelType w:val="hybridMultilevel"/>
+    <w:tmpl w:val="76B8CF18"/>
+    <w:lvl w:ilvl="0" w:tplc="04130001">
+      <w:start w:val="1"/>
+      <w:numFmt w:val="bullet"/>
+      <w:lvlText w:val=""/>
+      <w:lvlJc w:val="left"/>
+      <w:pPr>
+        <w:ind w:left="720" w:hanging="360"/>
+      </w:pPr>
+      <w:rPr>
+        <w:rFonts w:ascii="Symbol" w:hAnsi="Symbol" w:hint="default"/>
+      </w:rPr>
+    </w:lvl>
+    <w:lvl w:ilvl="1" w:tplc="04130003" w:tentative="1">
+      <w:start w:val="1"/>
+      <w:numFmt w:val="bullet"/>
+      <w:lvlText w:val="o"/>
+      <w:lvlJc w:val="left"/>
+      <w:pPr>
+        <w:ind w:left="1440" w:hanging="360"/>
+      </w:pPr>
+      <w:rPr>
+        <w:rFonts w:ascii="Courier New" w:hAnsi="Courier New" w:cs="Courier New" w:hint="default"/>
+      </w:rPr>
+    </w:lvl>
+    <w:lvl w:ilvl="2" w:tplc="04130005" w:tentative="1">
+      <w:start w:val="1"/>
+      <w:numFmt w:val="bullet"/>
+      <w:lvlText w:val=""/>
+      <w:lvlJc w:val="left"/>
+      <w:pPr>
+        <w:ind w:left="2160" w:hanging="360"/>
+      </w:pPr>
+      <w:rPr>
+        <w:rFonts w:ascii="Wingdings" w:hAnsi="Wingdings" w:hint="default"/>
+      </w:rPr>
+    </w:lvl>
+    <w:lvl w:ilvl="3" w:tplc="04130001" w:tentative="1">
+      <w:start w:val="1"/>
+      <w:numFmt w:val="bullet"/>
+      <w:lvlText w:val=""/>
+      <w:lvlJc w:val="left"/>
+      <w:pPr>
+        <w:ind w:left="2880" w:hanging="360"/>
+      </w:pPr>
+      <w:rPr>
+        <w:rFonts w:ascii="Symbol" w:hAnsi="Symbol" w:hint="default"/>
+      </w:rPr>
+    </w:lvl>
+    <w:lvl w:ilvl="4" w:tplc="04130003" w:tentative="1">
+      <w:start w:val="1"/>
+      <w:numFmt w:val="bullet"/>
+      <w:lvlText w:val="o"/>
+      <w:lvlJc w:val="left"/>
+      <w:pPr>
+        <w:ind w:left="3600" w:hanging="360"/>
+      </w:pPr>
+      <w:rPr>
+        <w:rFonts w:ascii="Courier New" w:hAnsi="Courier New" w:cs="Courier New" w:hint="default"/>
+      </w:rPr>
+    </w:lvl>
+    <w:lvl w:ilvl="5" w:tplc="04130005" w:tentative="1">
+      <w:start w:val="1"/>
+      <w:numFmt w:val="bullet"/>
+      <w:lvlText w:val=""/>
+      <w:lvlJc w:val="left"/>
+      <w:pPr>
+        <w:ind w:left="4320" w:hanging="360"/>
+      </w:pPr>
+      <w:rPr>
+        <w:rFonts w:ascii="Wingdings" w:hAnsi="Wingdings" w:hint="default"/>
+      </w:rPr>
+    </w:lvl>
+    <w:lvl w:ilvl="6" w:tplc="04130001" w:tentative="1">
+      <w:start w:val="1"/>
+      <w:numFmt w:val="bullet"/>
+      <w:lvlText w:val=""/>
+      <w:lvlJc w:val="left"/>
+      <w:pPr>
+        <w:ind w:left="5040" w:hanging="360"/>
+      </w:pPr>
+      <w:rPr>
+        <w:rFonts w:ascii="Symbol" w:hAnsi="Symbol" w:hint="default"/>
+      </w:rPr>
+    </w:lvl>
+    <w:lvl w:ilvl="7" w:tplc="04130003" w:tentative="1">
+      <w:start w:val="1"/>
+      <w:numFmt w:val="bullet"/>
+      <w:lvlText w:val="o"/>
+      <w:lvlJc w:val="left"/>
+      <w:pPr>
+        <w:ind w:left="5760" w:hanging="360"/>
+      </w:pPr>
+      <w:rPr>
+        <w:rFonts w:ascii="Courier New" w:hAnsi="Courier New" w:cs="Courier New" w:hint="default"/>
+      </w:rPr>
+    </w:lvl>
+    <w:lvl w:ilvl="8" w:tplc="04130005" w:tentative="1">
+      <w:start w:val="1"/>
+      <w:numFmt w:val="bullet"/>
+      <w:lvlText w:val=""/>
+      <w:lvlJc w:val="left"/>
+      <w:pPr>
+        <w:ind w:left="6480" w:hanging="360"/>
+      </w:pPr>
+      <w:rPr>
+        <w:rFonts w:ascii="Wingdings" w:hAnsi="Wingdings" w:hint="default"/>
+      </w:rPr>
+    </w:lvl>
+  </w:abstractNum>
+  <w:num w:numId="1">
+    <w:abstractNumId w:val="1"/>
+  </w:num>
+  <w:num w:numId="2">
+    <w:abstractNumId w:val="0"/>
+  </w:num>
+</w:numbering>
 </file>
 
 <file path=word/styles.xml><?xml version="1.0" encoding="utf-8"?>
@@ -1103,6 +1648,37 @@
       <w:szCs w:val="56"/>
     </w:rPr>
   </w:style>
+  <w:style w:type="paragraph" w:styleId="Ondertitel">
+    <w:name w:val="Subtitle"/>
+    <w:basedOn w:val="Standaard"/>
+    <w:next w:val="Standaard"/>
+    <w:link w:val="OndertitelChar"/>
+    <w:uiPriority w:val="11"/>
+    <w:qFormat/>
+    <w:rsid w:val="00323685"/>
+    <w:pPr>
+      <w:numPr>
+        <w:ilvl w:val="1"/>
+      </w:numPr>
+    </w:pPr>
+    <w:rPr>
+      <w:rFonts w:eastAsiaTheme="minorEastAsia"/>
+      <w:color w:val="5A5A5A" w:themeColor="text1" w:themeTint="A5"/>
+      <w:spacing w:val="15"/>
+    </w:rPr>
+  </w:style>
+  <w:style w:type="character" w:customStyle="1" w:styleId="OndertitelChar">
+    <w:name w:val="Ondertitel Char"/>
+    <w:basedOn w:val="Standaardalinea-lettertype"/>
+    <w:link w:val="Ondertitel"/>
+    <w:uiPriority w:val="11"/>
+    <w:rsid w:val="00323685"/>
+    <w:rPr>
+      <w:rFonts w:eastAsiaTheme="minorEastAsia"/>
+      <w:color w:val="5A5A5A" w:themeColor="text1" w:themeTint="A5"/>
+      <w:spacing w:val="15"/>
+    </w:rPr>
+  </w:style>
 </w:styles>
 </file>
 

</xml_diff>